<commit_message>
Chia các entity chưa cố định
</commit_message>
<xml_diff>
--- a/AnalyseDatabase.docx
+++ b/AnalyseDatabase.docx
@@ -7,13 +7,22 @@
         <w:rPr>
           <w:rFonts w:ascii="Times" w:hAnsi="Times" w:cs="Times"/>
           <w:b/>
-          <w:color w:val="FF0000"/>
-          <w:sz w:val="40"/>
-          <w:szCs w:val="40"/>
-          <w:lang w:val="vi-VN"/>
-        </w:rPr>
-      </w:pPr>
-      <w:r>
+          <w:sz w:val="36"/>
+          <w:szCs w:val="36"/>
+        </w:rPr>
+      </w:pPr>
+      <w:r>
+        <w:rPr>
+          <w:rFonts w:ascii="Times" w:hAnsi="Times" w:cs="Times"/>
+          <w:b/>
+          <w:sz w:val="36"/>
+          <w:szCs w:val="36"/>
+        </w:rPr>
+        <w:t>Student Grading Management Sub-System</w:t>
+      </w:r>
+    </w:p>
+    <w:p>
+      <w:pPr>
         <w:rPr>
           <w:rFonts w:ascii="Times" w:hAnsi="Times" w:cs="Times"/>
           <w:b/>
@@ -22,6 +31,28 @@
           <w:szCs w:val="40"/>
           <w:lang w:val="vi-VN"/>
         </w:rPr>
+      </w:pPr>
+    </w:p>
+    <w:p>
+      <w:pPr>
+        <w:rPr>
+          <w:rFonts w:ascii="Times" w:hAnsi="Times" w:cs="Times"/>
+          <w:b/>
+          <w:color w:val="FF0000"/>
+          <w:sz w:val="40"/>
+          <w:szCs w:val="40"/>
+          <w:lang w:val="vi-VN"/>
+        </w:rPr>
+      </w:pPr>
+      <w:r>
+        <w:rPr>
+          <w:rFonts w:ascii="Times" w:hAnsi="Times" w:cs="Times"/>
+          <w:b/>
+          <w:color w:val="FF0000"/>
+          <w:sz w:val="40"/>
+          <w:szCs w:val="40"/>
+          <w:lang w:val="vi-VN"/>
+        </w:rPr>
         <w:t>Nguyễn Cảnh Thương – HE163742</w:t>
       </w:r>
     </w:p>
@@ -30,12 +61,28 @@
         <w:rPr>
           <w:rFonts w:ascii="Times" w:hAnsi="Times" w:cs="Times"/>
           <w:b/>
-        </w:rPr>
-      </w:pPr>
-      <w:r>
+          <w:color w:val="FF0000"/>
+          <w:sz w:val="40"/>
+          <w:szCs w:val="40"/>
+          <w:lang w:val="vi-VN"/>
+        </w:rPr>
+      </w:pPr>
+    </w:p>
+    <w:p>
+      <w:pPr>
         <w:rPr>
           <w:rFonts w:ascii="Times" w:hAnsi="Times" w:cs="Times"/>
           <w:b/>
+          <w:sz w:val="36"/>
+          <w:szCs w:val="36"/>
+        </w:rPr>
+      </w:pPr>
+      <w:r>
+        <w:rPr>
+          <w:rFonts w:ascii="Times" w:hAnsi="Times" w:cs="Times"/>
+          <w:b/>
+          <w:sz w:val="36"/>
+          <w:szCs w:val="36"/>
         </w:rPr>
         <w:t>Student Grading Management Sub-System</w:t>
       </w:r>
@@ -178,15 +225,24 @@
       <w:r>
         <w:rPr>
           <w:rFonts w:ascii="Times" w:hAnsi="Times" w:cs="Times"/>
+          <w:color w:val="FF0000"/>
         </w:rPr>
         <w:t>Category</w:t>
       </w:r>
       <w:r>
         <w:rPr>
           <w:rFonts w:ascii="Times" w:hAnsi="Times" w:cs="Times"/>
-          <w:lang w:val="vi-VN"/>
-        </w:rPr>
-        <w:t xml:space="preserve"> (hạng mục): Progress </w:t>
+          <w:color w:val="FF0000"/>
+          <w:lang w:val="vi-VN"/>
+        </w:rPr>
+        <w:t xml:space="preserve"> </w:t>
+      </w:r>
+      <w:r>
+        <w:rPr>
+          <w:rFonts w:ascii="Times" w:hAnsi="Times" w:cs="Times"/>
+          <w:lang w:val="vi-VN"/>
+        </w:rPr>
+        <w:t xml:space="preserve">(hạng mục): Progress </w:t>
       </w:r>
       <w:proofErr w:type="gramStart"/>
       <w:r>
@@ -215,9 +271,66 @@
       <w:r>
         <w:rPr>
           <w:rFonts w:ascii="Times" w:hAnsi="Times" w:cs="Times"/>
-          <w:lang w:val="vi-VN"/>
-        </w:rPr>
-        <w:t>Type(loại) : quiz , on-going, pe ,fe</w:t>
+          <w:color w:val="FF0000"/>
+          <w:lang w:val="vi-VN"/>
+        </w:rPr>
+        <w:t>Type</w:t>
+      </w:r>
+      <w:r>
+        <w:rPr>
+          <w:rFonts w:ascii="Times" w:hAnsi="Times" w:cs="Times"/>
+          <w:lang w:val="vi-VN"/>
+        </w:rPr>
+        <w:t xml:space="preserve">(loại) : </w:t>
+      </w:r>
+      <w:r>
+        <w:rPr>
+          <w:rFonts w:ascii="Times" w:hAnsi="Times" w:cs="Times"/>
+          <w:lang w:val="vi-VN"/>
+        </w:rPr>
+        <w:t>Q</w:t>
+      </w:r>
+      <w:r>
+        <w:rPr>
+          <w:rFonts w:ascii="Times" w:hAnsi="Times" w:cs="Times"/>
+          <w:lang w:val="vi-VN"/>
+        </w:rPr>
+        <w:t xml:space="preserve">uiz , </w:t>
+      </w:r>
+      <w:r>
+        <w:rPr>
+          <w:rFonts w:ascii="Times" w:hAnsi="Times" w:cs="Times"/>
+          <w:lang w:val="vi-VN"/>
+        </w:rPr>
+        <w:t>O</w:t>
+      </w:r>
+      <w:r>
+        <w:rPr>
+          <w:rFonts w:ascii="Times" w:hAnsi="Times" w:cs="Times"/>
+          <w:lang w:val="vi-VN"/>
+        </w:rPr>
+        <w:t xml:space="preserve">n-going, </w:t>
+      </w:r>
+      <w:r>
+        <w:rPr>
+          <w:rFonts w:ascii="Times" w:hAnsi="Times" w:cs="Times"/>
+          <w:lang w:val="vi-VN"/>
+        </w:rPr>
+        <w:t>PE</w:t>
+      </w:r>
+      <w:r>
+        <w:rPr>
+          <w:rFonts w:ascii="Times" w:hAnsi="Times" w:cs="Times"/>
+          <w:lang w:val="vi-VN"/>
+        </w:rPr>
+        <w:t xml:space="preserve"> ,</w:t>
+      </w:r>
+      <w:r>
+        <w:rPr>
+          <w:rFonts w:ascii="Times" w:hAnsi="Times" w:cs="Times"/>
+          <w:lang w:val="vi-VN"/>
+        </w:rPr>
+        <w:t>FE</w:t>
       </w:r>
     </w:p>
     <w:p>
@@ -233,6 +346,13 @@
           <w:lang w:val="vi-VN"/>
         </w:rPr>
         <w:t>Part(phần)</w:t>
+      </w:r>
+      <w:r>
+        <w:rPr>
+          <w:rFonts w:ascii="Times" w:hAnsi="Times" w:cs="Times"/>
+          <w:lang w:val="vi-VN"/>
+        </w:rPr>
+        <w:t>: Được làm bao nhiêu lần</w:t>
       </w:r>
     </w:p>
     <w:p>
@@ -739,8 +859,6 @@
         </w:rPr>
         <w:t xml:space="preserve"> Result of Mark (chưa được phân tách )</w:t>
       </w:r>
-      <w:bookmarkStart w:id="0" w:name="_GoBack"/>
-      <w:bookmarkEnd w:id="0"/>
     </w:p>
     <w:p>
       <w:pPr>
@@ -961,6 +1079,382 @@
         </w:rPr>
         <w:t>Value: mark.</w:t>
       </w:r>
+    </w:p>
+    <w:p>
+      <w:pPr>
+        <w:rPr>
+          <w:rFonts w:ascii="Times" w:hAnsi="Times" w:cs="Times"/>
+          <w:color w:val="000000" w:themeColor="text1"/>
+          <w:lang w:val="vi-VN"/>
+        </w:rPr>
+      </w:pPr>
+      <w:bookmarkStart w:id="0" w:name="_GoBack"/>
+      <w:bookmarkEnd w:id="0"/>
+    </w:p>
+    <w:p>
+      <w:pPr>
+        <w:rPr>
+          <w:rFonts w:ascii="Times" w:hAnsi="Times" w:cs="Times"/>
+        </w:rPr>
+      </w:pPr>
+      <w:r>
+        <w:rPr>
+          <w:rFonts w:ascii="Times" w:hAnsi="Times" w:cs="Times"/>
+          <w:color w:val="000000" w:themeColor="text1"/>
+          <w:lang w:val="vi-VN"/>
+        </w:rPr>
+        <w:t xml:space="preserve">In the </w:t>
+      </w:r>
+      <w:r>
+        <w:rPr>
+          <w:rFonts w:ascii="Times" w:hAnsi="Times" w:cs="Times"/>
+          <w:color w:val="000000" w:themeColor="text1"/>
+        </w:rPr>
+        <w:t xml:space="preserve">system analyse , I can see that the Student </w:t>
+      </w:r>
+      <w:r>
+        <w:rPr>
+          <w:rFonts w:ascii="Times" w:hAnsi="Times" w:cs="Times"/>
+        </w:rPr>
+        <w:t>Grading Management Sub-System</w:t>
+      </w:r>
+      <w:r>
+        <w:rPr>
+          <w:rFonts w:ascii="Times" w:hAnsi="Times" w:cs="Times"/>
+        </w:rPr>
+        <w:t xml:space="preserve"> have built about 5 main entities : Student , Group , Grade , Assignment , Subject . </w:t>
+      </w:r>
+      <w:proofErr w:type="gramStart"/>
+      <w:r>
+        <w:rPr>
+          <w:rFonts w:ascii="Times" w:hAnsi="Times" w:cs="Times"/>
+        </w:rPr>
+        <w:t>Especially ,</w:t>
+      </w:r>
+      <w:proofErr w:type="gramEnd"/>
+      <w:r>
+        <w:rPr>
+          <w:rFonts w:ascii="Times" w:hAnsi="Times" w:cs="Times"/>
+        </w:rPr>
+        <w:t xml:space="preserve"> Subject is </w:t>
+      </w:r>
+      <w:r>
+        <w:rPr>
+          <w:rFonts w:ascii="Times" w:hAnsi="Times" w:cs="Times"/>
+        </w:rPr>
+        <w:t xml:space="preserve">the best important in Database . In </w:t>
+      </w:r>
+      <w:proofErr w:type="gramStart"/>
+      <w:r>
+        <w:rPr>
+          <w:rFonts w:ascii="Times" w:hAnsi="Times" w:cs="Times"/>
+        </w:rPr>
+        <w:t>addition ,</w:t>
+      </w:r>
+      <w:proofErr w:type="gramEnd"/>
+      <w:r>
+        <w:rPr>
+          <w:rFonts w:ascii="Times" w:hAnsi="Times" w:cs="Times"/>
+        </w:rPr>
+        <w:t xml:space="preserve"> there are some entity…</w:t>
+      </w:r>
+    </w:p>
+    <w:p>
+      <w:pPr>
+        <w:rPr>
+          <w:rFonts w:ascii="Times" w:hAnsi="Times" w:cs="Times"/>
+          <w:color w:val="000000" w:themeColor="text1"/>
+        </w:rPr>
+      </w:pPr>
+      <w:r>
+        <w:rPr>
+          <w:rFonts w:ascii="Times" w:hAnsi="Times" w:cs="Times"/>
+          <w:color w:val="000000" w:themeColor="text1"/>
+        </w:rPr>
+        <w:t>Fir</w:t>
+      </w:r>
+      <w:r>
+        <w:rPr>
+          <w:rFonts w:ascii="Times" w:hAnsi="Times" w:cs="Times"/>
+          <w:color w:val="000000" w:themeColor="text1"/>
+        </w:rPr>
+        <w:t>s</w:t>
+      </w:r>
+      <w:r>
+        <w:rPr>
+          <w:rFonts w:ascii="Times" w:hAnsi="Times" w:cs="Times"/>
+          <w:color w:val="000000" w:themeColor="text1"/>
+        </w:rPr>
+        <w:t xml:space="preserve">t </w:t>
+      </w:r>
+      <w:proofErr w:type="gramStart"/>
+      <w:r>
+        <w:rPr>
+          <w:rFonts w:ascii="Times" w:hAnsi="Times" w:cs="Times"/>
+          <w:color w:val="000000" w:themeColor="text1"/>
+        </w:rPr>
+        <w:t>step ,</w:t>
+      </w:r>
+      <w:proofErr w:type="gramEnd"/>
+      <w:r>
+        <w:rPr>
+          <w:rFonts w:ascii="Times" w:hAnsi="Times" w:cs="Times"/>
+          <w:color w:val="000000" w:themeColor="text1"/>
+        </w:rPr>
+        <w:t xml:space="preserve"> we should </w:t>
+      </w:r>
+      <w:r>
+        <w:rPr>
+          <w:rFonts w:ascii="Times" w:hAnsi="Times" w:cs="Times"/>
+          <w:color w:val="000000" w:themeColor="text1"/>
+        </w:rPr>
+        <w:t>analyse</w:t>
+      </w:r>
+      <w:r>
+        <w:rPr>
+          <w:rFonts w:ascii="Times" w:hAnsi="Times" w:cs="Times"/>
+          <w:color w:val="000000" w:themeColor="text1"/>
+        </w:rPr>
+        <w:t xml:space="preserve"> more attribute in many entities </w:t>
+      </w:r>
+      <w:r>
+        <w:rPr>
+          <w:rFonts w:ascii="Times" w:hAnsi="Times" w:cs="Times"/>
+          <w:color w:val="000000" w:themeColor="text1"/>
+        </w:rPr>
+        <w:t>:</w:t>
+      </w:r>
+    </w:p>
+    <w:p>
+      <w:pPr>
+        <w:rPr>
+          <w:rFonts w:ascii="Times" w:hAnsi="Times" w:cs="Times"/>
+          <w:color w:val="000000" w:themeColor="text1"/>
+        </w:rPr>
+      </w:pPr>
+      <w:proofErr w:type="gramStart"/>
+      <w:r>
+        <w:rPr>
+          <w:rFonts w:ascii="Times" w:hAnsi="Times" w:cs="Times"/>
+          <w:color w:val="000000" w:themeColor="text1"/>
+        </w:rPr>
+        <w:t>Student(</w:t>
+      </w:r>
+      <w:proofErr w:type="gramEnd"/>
+      <w:r>
+        <w:rPr>
+          <w:rFonts w:ascii="Times" w:hAnsi="Times" w:cs="Times"/>
+          <w:color w:val="000000" w:themeColor="text1"/>
+        </w:rPr>
+        <w:t>StudentID,StudentName) N</w:t>
+      </w:r>
+    </w:p>
+    <w:p>
+      <w:pPr>
+        <w:rPr>
+          <w:rFonts w:ascii="Times" w:hAnsi="Times" w:cs="Times"/>
+          <w:color w:val="000000" w:themeColor="text1"/>
+        </w:rPr>
+      </w:pPr>
+      <w:r>
+        <w:rPr>
+          <w:rFonts w:ascii="Times" w:hAnsi="Times" w:cs="Times"/>
+          <w:color w:val="000000" w:themeColor="text1"/>
+        </w:rPr>
+        <w:t>Student_</w:t>
+      </w:r>
+      <w:proofErr w:type="gramStart"/>
+      <w:r>
+        <w:rPr>
+          <w:rFonts w:ascii="Times" w:hAnsi="Times" w:cs="Times"/>
+          <w:color w:val="000000" w:themeColor="text1"/>
+        </w:rPr>
+        <w:t>Group(</w:t>
+      </w:r>
+      <w:proofErr w:type="gramEnd"/>
+      <w:r>
+        <w:rPr>
+          <w:rFonts w:ascii="Times" w:hAnsi="Times" w:cs="Times"/>
+          <w:color w:val="000000" w:themeColor="text1"/>
+        </w:rPr>
+        <w:t>StudentID,GroupID)</w:t>
+      </w:r>
+    </w:p>
+    <w:p>
+      <w:pPr>
+        <w:rPr>
+          <w:rFonts w:ascii="Times" w:hAnsi="Times" w:cs="Times"/>
+          <w:color w:val="000000" w:themeColor="text1"/>
+        </w:rPr>
+      </w:pPr>
+      <w:proofErr w:type="gramStart"/>
+      <w:r>
+        <w:rPr>
+          <w:rFonts w:ascii="Times" w:hAnsi="Times" w:cs="Times"/>
+          <w:color w:val="000000" w:themeColor="text1"/>
+        </w:rPr>
+        <w:t>Group(</w:t>
+      </w:r>
+      <w:proofErr w:type="gramEnd"/>
+      <w:r>
+        <w:rPr>
+          <w:rFonts w:ascii="Times" w:hAnsi="Times" w:cs="Times"/>
+          <w:color w:val="000000" w:themeColor="text1"/>
+        </w:rPr>
+        <w:t>GroupID,GroupName) N</w:t>
+      </w:r>
+    </w:p>
+    <w:p>
+      <w:pPr>
+        <w:rPr>
+          <w:rFonts w:ascii="Times" w:hAnsi="Times" w:cs="Times"/>
+          <w:color w:val="000000" w:themeColor="text1"/>
+        </w:rPr>
+      </w:pPr>
+      <w:proofErr w:type="gramStart"/>
+      <w:r>
+        <w:rPr>
+          <w:rFonts w:ascii="Times" w:hAnsi="Times" w:cs="Times"/>
+          <w:color w:val="000000" w:themeColor="text1"/>
+        </w:rPr>
+        <w:t>Subject(</w:t>
+      </w:r>
+      <w:proofErr w:type="gramEnd"/>
+      <w:r>
+        <w:rPr>
+          <w:rFonts w:ascii="Times" w:hAnsi="Times" w:cs="Times"/>
+          <w:color w:val="000000" w:themeColor="text1"/>
+        </w:rPr>
+        <w:t>SubjectCode , SubjectName)</w:t>
+      </w:r>
+    </w:p>
+    <w:p>
+      <w:pPr>
+        <w:rPr>
+          <w:rFonts w:ascii="Times" w:hAnsi="Times" w:cs="Times"/>
+          <w:color w:val="000000" w:themeColor="text1"/>
+        </w:rPr>
+      </w:pPr>
+      <w:proofErr w:type="gramStart"/>
+      <w:r>
+        <w:rPr>
+          <w:rFonts w:ascii="Times" w:hAnsi="Times" w:cs="Times"/>
+          <w:color w:val="000000" w:themeColor="text1"/>
+        </w:rPr>
+        <w:t>TimeSemester(</w:t>
+      </w:r>
+      <w:proofErr w:type="gramEnd"/>
+      <w:r>
+        <w:rPr>
+          <w:rFonts w:ascii="Times" w:hAnsi="Times" w:cs="Times"/>
+          <w:color w:val="000000" w:themeColor="text1"/>
+        </w:rPr>
+        <w:t>SemesterName,StartDate,EndDate)</w:t>
+      </w:r>
+    </w:p>
+    <w:p>
+      <w:pPr>
+        <w:rPr>
+          <w:rFonts w:ascii="Times" w:hAnsi="Times" w:cs="Times"/>
+          <w:color w:val="000000" w:themeColor="text1"/>
+        </w:rPr>
+      </w:pPr>
+      <w:proofErr w:type="gramStart"/>
+      <w:r>
+        <w:rPr>
+          <w:rFonts w:ascii="Times" w:hAnsi="Times" w:cs="Times"/>
+          <w:color w:val="000000" w:themeColor="text1"/>
+        </w:rPr>
+        <w:t>Assignment(</w:t>
+      </w:r>
+      <w:proofErr w:type="gramEnd"/>
+      <w:r>
+        <w:rPr>
+          <w:rFonts w:ascii="Times" w:hAnsi="Times" w:cs="Times"/>
+          <w:color w:val="000000" w:themeColor="text1"/>
+        </w:rPr>
+        <w:t>AssignmentID,Category,Score,Weight,Type ,SubjectCode)</w:t>
+      </w:r>
+    </w:p>
+    <w:p>
+      <w:pPr>
+        <w:rPr>
+          <w:rFonts w:ascii="Times" w:hAnsi="Times" w:cs="Times"/>
+          <w:color w:val="000000" w:themeColor="text1"/>
+        </w:rPr>
+      </w:pPr>
+      <w:proofErr w:type="gramStart"/>
+      <w:r>
+        <w:rPr>
+          <w:rFonts w:ascii="Times" w:hAnsi="Times" w:cs="Times"/>
+          <w:color w:val="000000" w:themeColor="text1"/>
+        </w:rPr>
+        <w:t>Grade(</w:t>
+      </w:r>
+      <w:proofErr w:type="gramEnd"/>
+      <w:r>
+        <w:rPr>
+          <w:rFonts w:ascii="Times" w:hAnsi="Times" w:cs="Times"/>
+          <w:color w:val="000000" w:themeColor="text1"/>
+        </w:rPr>
+        <w:t>Category,Weight,Score,Status)</w:t>
+      </w:r>
+    </w:p>
+    <w:p>
+      <w:pPr>
+        <w:rPr>
+          <w:rFonts w:ascii="Times" w:hAnsi="Times" w:cs="Times"/>
+          <w:color w:val="000000" w:themeColor="text1"/>
+        </w:rPr>
+      </w:pPr>
+      <w:r>
+        <w:rPr>
+          <w:rFonts w:ascii="Times" w:hAnsi="Times" w:cs="Times"/>
+          <w:color w:val="000000" w:themeColor="text1"/>
+        </w:rPr>
+        <w:t>Subject_Grade (</w:t>
+      </w:r>
+      <w:proofErr w:type="gramStart"/>
+      <w:r>
+        <w:rPr>
+          <w:rFonts w:ascii="Times" w:hAnsi="Times" w:cs="Times"/>
+          <w:color w:val="000000" w:themeColor="text1"/>
+        </w:rPr>
+        <w:t>Status,Average</w:t>
+      </w:r>
+      <w:proofErr w:type="gramEnd"/>
+      <w:r>
+        <w:rPr>
+          <w:rFonts w:ascii="Times" w:hAnsi="Times" w:cs="Times"/>
+          <w:color w:val="000000" w:themeColor="text1"/>
+        </w:rPr>
+        <w:t xml:space="preserve"> Mark,SubjectCode)</w:t>
+      </w:r>
+    </w:p>
+    <w:p>
+      <w:pPr>
+        <w:rPr>
+          <w:rFonts w:ascii="Times" w:hAnsi="Times" w:cs="Times"/>
+          <w:color w:val="000000" w:themeColor="text1"/>
+        </w:rPr>
+      </w:pPr>
+    </w:p>
+    <w:p>
+      <w:pPr>
+        <w:rPr>
+          <w:rFonts w:ascii="Times" w:hAnsi="Times" w:cs="Times"/>
+          <w:color w:val="000000" w:themeColor="text1"/>
+        </w:rPr>
+      </w:pPr>
+    </w:p>
+    <w:p>
+      <w:pPr>
+        <w:rPr>
+          <w:rFonts w:ascii="Times" w:hAnsi="Times" w:cs="Times"/>
+          <w:color w:val="000000" w:themeColor="text1"/>
+          <w:lang w:val="vi-VN"/>
+        </w:rPr>
+      </w:pPr>
     </w:p>
     <w:p>
       <w:pPr>

</xml_diff>